<commit_message>
Saturday, October 18 Final Project Work
Last save before experimenting with figures and figure captions in
Sublime Text
</commit_message>
<xml_diff>
--- a/Small_Stories_Slideshow/Final Project Photos.docx
+++ b/Small_Stories_Slideshow/Final Project Photos.docx
@@ -281,8 +281,6 @@
             <w:tcW w:w="0" w:type="auto"/>
           </w:tcPr>
           <w:p>
-            <w:bookmarkStart w:id="0" w:name="_GoBack"/>
-            <w:bookmarkEnd w:id="0"/>
             <w:r>
               <w:t>Small_Story_3</w:t>
             </w:r>
@@ -1019,8 +1017,10 @@
           </w:tcPr>
           <w:p>
             <w:r>
-              <w:t>On Shoes</w:t>
-            </w:r>
+              <w:t>A Summer Tradition in October</w:t>
+            </w:r>
+            <w:bookmarkStart w:id="0" w:name="_GoBack"/>
+            <w:bookmarkEnd w:id="0"/>
           </w:p>
         </w:tc>
         <w:tc>

</xml_diff>

<commit_message>
Final Save Friday Night
</commit_message>
<xml_diff>
--- a/Small_Stories_Slideshow/Final Project Photos.docx
+++ b/Small_Stories_Slideshow/Final Project Photos.docx
@@ -651,6 +651,11 @@
             <w:tcW w:w="0" w:type="auto"/>
           </w:tcPr>
           <w:p>
+            <w:r>
+              <w:t xml:space="preserve">Taken to </w:t>
+            </w:r>
+            <w:bookmarkStart w:id="0" w:name="_GoBack"/>
+            <w:bookmarkEnd w:id="0"/>
             <w:proofErr w:type="spellStart"/>
             <w:r>
               <w:t>Taj</w:t>
@@ -1019,8 +1024,6 @@
             <w:r>
               <w:t>A Summer Tradition in October</w:t>
             </w:r>
-            <w:bookmarkStart w:id="0" w:name="_GoBack"/>
-            <w:bookmarkEnd w:id="0"/>
           </w:p>
         </w:tc>
         <w:tc>

</xml_diff>

<commit_message>
Saturday October 26, 2014
2pm commit
</commit_message>
<xml_diff>
--- a/Small_Stories_Slideshow/Final Project Photos.docx
+++ b/Small_Stories_Slideshow/Final Project Photos.docx
@@ -179,6 +179,11 @@
               <w:t>Small_Story_1</w:t>
             </w:r>
           </w:p>
+          <w:p>
+            <w:r>
+              <w:t>large_1</w:t>
+            </w:r>
+          </w:p>
         </w:tc>
         <w:tc>
           <w:tcPr>
@@ -234,12 +239,21 @@
               <w:t>Small_Story_2</w:t>
             </w:r>
           </w:p>
-        </w:tc>
-        <w:tc>
-          <w:tcPr>
-            <w:tcW w:w="0" w:type="auto"/>
-          </w:tcPr>
-          <w:p/>
+          <w:p>
+            <w:r>
+              <w:t>large_2</w:t>
+            </w:r>
+          </w:p>
+        </w:tc>
+        <w:tc>
+          <w:tcPr>
+            <w:tcW w:w="0" w:type="auto"/>
+          </w:tcPr>
+          <w:p>
+            <w:r>
+              <w:t>South Salem, NY woods</w:t>
+            </w:r>
+          </w:p>
         </w:tc>
       </w:tr>
       <w:tr>
@@ -285,6 +299,11 @@
               <w:t>Small_Story_3</w:t>
             </w:r>
           </w:p>
+          <w:p>
+            <w:r>
+              <w:t>large_3</w:t>
+            </w:r>
+          </w:p>
         </w:tc>
         <w:tc>
           <w:tcPr>
@@ -340,6 +359,11 @@
               <w:t>Small_Story_4</w:t>
             </w:r>
           </w:p>
+          <w:p>
+            <w:r>
+              <w:t>large_4</w:t>
+            </w:r>
+          </w:p>
         </w:tc>
         <w:tc>
           <w:tcPr>
@@ -395,6 +419,11 @@
               <w:t>Small_Story_5</w:t>
             </w:r>
           </w:p>
+          <w:p>
+            <w:r>
+              <w:t>large_5</w:t>
+            </w:r>
+          </w:p>
         </w:tc>
         <w:tc>
           <w:tcPr>
@@ -450,6 +479,11 @@
               <w:t>Small_Story_6</w:t>
             </w:r>
           </w:p>
+          <w:p>
+            <w:r>
+              <w:t>large_6</w:t>
+            </w:r>
+          </w:p>
         </w:tc>
         <w:tc>
           <w:tcPr>
@@ -505,20 +539,20 @@
               <w:t>Small_Story_7</w:t>
             </w:r>
           </w:p>
-        </w:tc>
-        <w:tc>
-          <w:tcPr>
-            <w:tcW w:w="0" w:type="auto"/>
-          </w:tcPr>
-          <w:p>
-            <w:r>
-              <w:t xml:space="preserve">Bert </w:t>
-            </w:r>
-            <w:proofErr w:type="spellStart"/>
-            <w:r>
-              <w:t>Waggott</w:t>
-            </w:r>
-            <w:proofErr w:type="spellEnd"/>
+          <w:p>
+            <w:r>
+              <w:t>large_7</w:t>
+            </w:r>
+          </w:p>
+        </w:tc>
+        <w:tc>
+          <w:tcPr>
+            <w:tcW w:w="0" w:type="auto"/>
+          </w:tcPr>
+          <w:p>
+            <w:r>
+              <w:t>Bert Waggott</w:t>
+            </w:r>
           </w:p>
         </w:tc>
       </w:tr>
@@ -565,6 +599,11 @@
               <w:t>Small_Story_8</w:t>
             </w:r>
           </w:p>
+          <w:p>
+            <w:r>
+              <w:t>large_8</w:t>
+            </w:r>
+          </w:p>
         </w:tc>
         <w:tc>
           <w:tcPr>
@@ -620,6 +659,11 @@
               <w:t>Small_Story_9</w:t>
             </w:r>
           </w:p>
+          <w:p>
+            <w:r>
+              <w:t>large_9</w:t>
+            </w:r>
+          </w:p>
         </w:tc>
         <w:tc>
           <w:tcPr>
@@ -654,13 +698,9 @@
             <w:r>
               <w:t xml:space="preserve">Taken to </w:t>
             </w:r>
-            <w:bookmarkStart w:id="0" w:name="_GoBack"/>
-            <w:bookmarkEnd w:id="0"/>
-            <w:proofErr w:type="spellStart"/>
             <w:r>
               <w:t>Taj</w:t>
             </w:r>
-            <w:proofErr w:type="spellEnd"/>
           </w:p>
         </w:tc>
         <w:tc>
@@ -682,27 +722,19 @@
               <w:t>Small_Story_10</w:t>
             </w:r>
           </w:p>
-        </w:tc>
-        <w:tc>
-          <w:tcPr>
-            <w:tcW w:w="0" w:type="auto"/>
-          </w:tcPr>
-          <w:p>
-            <w:proofErr w:type="spellStart"/>
-            <w:r>
-              <w:t>Taj</w:t>
-            </w:r>
-            <w:proofErr w:type="spellEnd"/>
-            <w:r>
-              <w:t xml:space="preserve"> </w:t>
-            </w:r>
-            <w:proofErr w:type="spellStart"/>
-            <w:r>
-              <w:t>Mahal</w:t>
-            </w:r>
-            <w:proofErr w:type="spellEnd"/>
-            <w:r>
-              <w:t xml:space="preserve"> </w:t>
+          <w:p>
+            <w:r>
+              <w:t>large_10</w:t>
+            </w:r>
+          </w:p>
+        </w:tc>
+        <w:tc>
+          <w:tcPr>
+            <w:tcW w:w="0" w:type="auto"/>
+          </w:tcPr>
+          <w:p>
+            <w:r>
+              <w:t xml:space="preserve">Taj Mahal </w:t>
             </w:r>
           </w:p>
         </w:tc>
@@ -753,6 +785,11 @@
               <w:t>11</w:t>
             </w:r>
           </w:p>
+          <w:p>
+            <w:r>
+              <w:t>large_11</w:t>
+            </w:r>
+          </w:p>
         </w:tc>
         <w:tc>
           <w:tcPr>
@@ -808,6 +845,11 @@
               <w:t>Small_Story_12</w:t>
             </w:r>
           </w:p>
+          <w:p>
+            <w:r>
+              <w:t>large_12</w:t>
+            </w:r>
+          </w:p>
         </w:tc>
         <w:tc>
           <w:tcPr>
@@ -874,6 +916,16 @@
               <w:tab/>
             </w:r>
           </w:p>
+          <w:p>
+            <w:pPr>
+              <w:tabs>
+                <w:tab w:val="left" w:pos="765"/>
+              </w:tabs>
+            </w:pPr>
+            <w:r>
+              <w:t>large_13</w:t>
+            </w:r>
+          </w:p>
         </w:tc>
         <w:tc>
           <w:tcPr>
@@ -932,6 +984,11 @@
               <w:t>14</w:t>
             </w:r>
           </w:p>
+          <w:p>
+            <w:r>
+              <w:t>Large_14</w:t>
+            </w:r>
+          </w:p>
         </w:tc>
         <w:tc>
           <w:tcPr>
@@ -990,6 +1047,11 @@
               <w:t>15</w:t>
             </w:r>
           </w:p>
+          <w:p>
+            <w:r>
+              <w:t>large_15</w:t>
+            </w:r>
+          </w:p>
         </w:tc>
         <w:tc>
           <w:tcPr>
@@ -1045,6 +1107,11 @@
               <w:t>Small_Story_16</w:t>
             </w:r>
           </w:p>
+          <w:p>
+            <w:r>
+              <w:t>large_16</w:t>
+            </w:r>
+          </w:p>
         </w:tc>
         <w:tc>
           <w:tcPr>
@@ -1077,8 +1144,10 @@
           </w:tcPr>
           <w:p>
             <w:r>
-              <w:t>One Sun, One Pattern</w:t>
-            </w:r>
+              <w:t>Sun Pattern</w:t>
+            </w:r>
+            <w:bookmarkStart w:id="0" w:name="_GoBack"/>
+            <w:bookmarkEnd w:id="0"/>
           </w:p>
         </w:tc>
         <w:tc>
@@ -1151,6 +1220,11 @@
               <w:t>Small_Story_18</w:t>
             </w:r>
           </w:p>
+          <w:p>
+            <w:r>
+              <w:t>large_18</w:t>
+            </w:r>
+          </w:p>
         </w:tc>
         <w:tc>
           <w:tcPr>
@@ -1204,6 +1278,11 @@
           <w:p>
             <w:r>
               <w:t>Small_Story_19</w:t>
+            </w:r>
+          </w:p>
+          <w:p>
+            <w:r>
+              <w:t>large_19</w:t>
             </w:r>
           </w:p>
         </w:tc>

</xml_diff>